<commit_message>
Tilføjer nu det rette produkt til cart, alt efter hvilken Bestil knap man klikker på.
</commit_message>
<xml_diff>
--- a/Eksamensopgave V31-F2018-3-KLJO/Eksamensopgave V31-F2018-3-KLJO/(REDIGERET EFTER STATUS) Eksamensopgave V31-F2018-3-KLJO.docx
+++ b/Eksamensopgave V31-F2018-3-KLJO/Eksamensopgave V31-F2018-3-KLJO/(REDIGERET EFTER STATUS) Eksamensopgave V31-F2018-3-KLJO.docx
@@ -3263,6 +3263,192 @@
             </w:rPr>
             <w:t>oprette et HTML element. Denne klasse kan indeholde følgende metoder:</w:t>
           </w:r>
+        </w:p>
+        <w:p>
+          <w:pPr>
+            <w:numPr>
+              <w:ilvl w:val="1"/>
+              <w:numId w:val="46"/>
+            </w:numPr>
+            <w:spacing w:line="240" w:lineRule="auto"/>
+            <w:rPr>
+              <w:rFonts w:ascii="Century Schoolbook" w:hAnsi="Century Schoolbook"/>
+              <w:color w:val="00B050"/>
+            </w:rPr>
+          </w:pPr>
+          <w:r>
+            <w:rPr>
+              <w:rFonts w:ascii="Century Schoolbook" w:hAnsi="Century Schoolbook"/>
+              <w:color w:val="00B050"/>
+            </w:rPr>
+            <w:t>create</w:t>
+          </w:r>
+          <w:r>
+            <w:rPr>
+              <w:rFonts w:ascii="Century Schoolbook" w:hAnsi="Century Schoolbook"/>
+              <w:color w:val="00B050"/>
+            </w:rPr>
+            <w:t>ProductCard</w:t>
+          </w:r>
+          <w:r>
+            <w:rPr>
+              <w:rFonts w:ascii="Century Schoolbook" w:hAnsi="Century Schoolbook"/>
+              <w:color w:val="00B050"/>
+            </w:rPr>
+            <w:t xml:space="preserve">() </w:t>
+          </w:r>
+          <w:r>
+            <w:rPr>
+              <w:rFonts w:ascii="Century Schoolbook" w:hAnsi="Century Schoolbook"/>
+              <w:color w:val="00B050"/>
+            </w:rPr>
+            <w:t>–</w:t>
+          </w:r>
+          <w:r>
+            <w:rPr>
+              <w:rFonts w:ascii="Century Schoolbook" w:hAnsi="Century Schoolbook"/>
+              <w:color w:val="00B050"/>
+            </w:rPr>
+            <w:t xml:space="preserve"> </w:t>
+          </w:r>
+          <w:r>
+            <w:rPr>
+              <w:rFonts w:ascii="Century Schoolbook" w:hAnsi="Century Schoolbook"/>
+              <w:color w:val="00B050"/>
+            </w:rPr>
+            <w:t xml:space="preserve">Opretter et HTML </w:t>
+          </w:r>
+          <w:r>
+            <w:rPr>
+              <w:rFonts w:ascii="Century Schoolbook" w:hAnsi="Century Schoolbook"/>
+              <w:color w:val="00B050"/>
+            </w:rPr>
+            <w:t>element med informationer fra et produkt</w:t>
+          </w:r>
+          <w:r>
+            <w:rPr>
+              <w:rFonts w:ascii="Century Schoolbook" w:hAnsi="Century Schoolbook"/>
+              <w:color w:val="00B050"/>
+            </w:rPr>
+            <w:t>.</w:t>
+          </w:r>
+        </w:p>
+        <w:p>
+          <w:pPr>
+            <w:numPr>
+              <w:ilvl w:val="1"/>
+              <w:numId w:val="46"/>
+            </w:numPr>
+            <w:spacing w:line="240" w:lineRule="auto"/>
+            <w:rPr>
+              <w:rFonts w:ascii="Century Schoolbook" w:hAnsi="Century Schoolbook"/>
+            </w:rPr>
+          </w:pPr>
+          <w:r>
+            <w:rPr>
+              <w:rFonts w:ascii="Century Schoolbook" w:hAnsi="Century Schoolbook"/>
+            </w:rPr>
+            <w:t xml:space="preserve">clickHandler() – Bruges når der klikkes på </w:t>
+          </w:r>
+          <w:r>
+            <w:rPr>
+              <w:rFonts w:ascii="Century Schoolbook" w:hAnsi="Century Schoolbook"/>
+            </w:rPr>
+            <w:t>’Bestil</w:t>
+          </w:r>
+          <w:r>
+            <w:rPr>
+              <w:rFonts w:ascii="Century Schoolbook" w:hAnsi="Century Schoolbook"/>
+            </w:rPr>
+            <w:t xml:space="preserve">. </w:t>
+          </w:r>
+        </w:p>
+        <w:p>
+          <w:pPr>
+            <w:numPr>
+              <w:ilvl w:val="2"/>
+              <w:numId w:val="46"/>
+            </w:numPr>
+            <w:spacing w:line="240" w:lineRule="auto"/>
+            <w:rPr>
+              <w:rFonts w:ascii="Century Schoolbook" w:hAnsi="Century Schoolbook"/>
+            </w:rPr>
+          </w:pPr>
+          <w:r>
+            <w:rPr>
+              <w:rFonts w:ascii="Century Schoolbook" w:hAnsi="Century Schoolbook"/>
+            </w:rPr>
+            <w:t xml:space="preserve">Tilføjer produktet til bestillingslisten. </w:t>
+          </w:r>
+          <w:r>
+            <w:rPr>
+              <w:rFonts w:ascii="Century Schoolbook" w:hAnsi="Century Schoolbook"/>
+              <w:color w:val="FF0000"/>
+            </w:rPr>
+            <w:t>(Skal controlleren stå for dette?)</w:t>
+          </w:r>
+        </w:p>
+        <w:p>
+          <w:pPr>
+            <w:numPr>
+              <w:ilvl w:val="2"/>
+              <w:numId w:val="46"/>
+            </w:numPr>
+            <w:spacing w:line="240" w:lineRule="auto"/>
+            <w:rPr>
+              <w:rFonts w:ascii="Century Schoolbook" w:hAnsi="Century Schoolbook"/>
+            </w:rPr>
+          </w:pPr>
+          <w:r>
+            <w:rPr>
+              <w:rFonts w:ascii="Century Schoolbook" w:hAnsi="Century Schoolbook"/>
+            </w:rPr>
+            <w:t>Lægger prisen til den samlede pris i listen og opdaterer DOM.</w:t>
+          </w:r>
+        </w:p>
+        <w:p>
+          <w:pPr>
+            <w:numPr>
+              <w:ilvl w:val="2"/>
+              <w:numId w:val="46"/>
+            </w:numPr>
+            <w:spacing w:line="240" w:lineRule="auto"/>
+            <w:rPr>
+              <w:rFonts w:ascii="Century Schoolbook" w:hAnsi="Century Schoolbook"/>
+            </w:rPr>
+          </w:pPr>
+          <w:r>
+            <w:rPr>
+              <w:rFonts w:ascii="Century Schoolbook" w:hAnsi="Century Schoolbook"/>
+            </w:rPr>
+            <w:lastRenderedPageBreak/>
+            <w:t>Efterfølgende skal denne ændring gemmes i localStorage</w:t>
+          </w:r>
+          <w:r>
+            <w:rPr>
+              <w:rFonts w:ascii="Century Schoolbook" w:hAnsi="Century Schoolbook"/>
+            </w:rPr>
+            <w:t xml:space="preserve"> eller sessionStorage så brugeren som minimum ikke mister data ved browser refresh</w:t>
+          </w:r>
+          <w:r>
+            <w:rPr>
+              <w:rFonts w:ascii="Century Schoolbook" w:hAnsi="Century Schoolbook"/>
+            </w:rPr>
+            <w:t>.</w:t>
+          </w:r>
+          <w:r>
+            <w:rPr>
+              <w:rFonts w:ascii="Century Schoolbook" w:hAnsi="Century Schoolbook"/>
+            </w:rPr>
+            <w:t xml:space="preserve"> </w:t>
+          </w:r>
+          <w:r>
+            <w:rPr>
+              <w:rFonts w:ascii="Century Schoolbook" w:hAnsi="Century Schoolbook"/>
+              <w:color w:val="FF0000"/>
+            </w:rPr>
+            <w:t>(Skal controlleren stå for dette?)</w:t>
+          </w:r>
           <w:bookmarkStart w:id="9" w:name="_GoBack"/>
           <w:bookmarkEnd w:id="9"/>
         </w:p>
@@ -3280,181 +3466,28 @@
           <w:r>
             <w:rPr>
               <w:rFonts w:ascii="Century Schoolbook" w:hAnsi="Century Schoolbook"/>
-            </w:rPr>
-            <w:t>create</w:t>
-          </w:r>
-          <w:r>
-            <w:rPr>
-              <w:rFonts w:ascii="Century Schoolbook" w:hAnsi="Century Schoolbook"/>
-            </w:rPr>
-            <w:t>ProductCard</w:t>
-          </w:r>
-          <w:r>
-            <w:rPr>
-              <w:rFonts w:ascii="Century Schoolbook" w:hAnsi="Century Schoolbook"/>
-            </w:rPr>
-            <w:t xml:space="preserve">() </w:t>
-          </w:r>
-          <w:r>
-            <w:rPr>
-              <w:rFonts w:ascii="Century Schoolbook" w:hAnsi="Century Schoolbook"/>
-            </w:rPr>
-            <w:t>–</w:t>
-          </w:r>
-          <w:r>
-            <w:rPr>
-              <w:rFonts w:ascii="Century Schoolbook" w:hAnsi="Century Schoolbook"/>
-            </w:rPr>
-            <w:t xml:space="preserve"> </w:t>
-          </w:r>
-          <w:r>
-            <w:rPr>
-              <w:rFonts w:ascii="Century Schoolbook" w:hAnsi="Century Schoolbook"/>
-            </w:rPr>
-            <w:t xml:space="preserve">Opretter et HTML </w:t>
-          </w:r>
-          <w:r>
-            <w:rPr>
-              <w:rFonts w:ascii="Century Schoolbook" w:hAnsi="Century Schoolbook"/>
-            </w:rPr>
-            <w:t>element med informationer fra et produkt</w:t>
-          </w:r>
-          <w:r>
-            <w:rPr>
-              <w:rFonts w:ascii="Century Schoolbook" w:hAnsi="Century Schoolbook"/>
-            </w:rPr>
-            <w:t>.</w:t>
-          </w:r>
-        </w:p>
-        <w:p>
-          <w:pPr>
-            <w:numPr>
-              <w:ilvl w:val="1"/>
-              <w:numId w:val="46"/>
-            </w:numPr>
-            <w:spacing w:line="240" w:lineRule="auto"/>
-            <w:rPr>
-              <w:rFonts w:ascii="Century Schoolbook" w:hAnsi="Century Schoolbook"/>
-            </w:rPr>
-          </w:pPr>
-          <w:r>
-            <w:rPr>
-              <w:rFonts w:ascii="Century Schoolbook" w:hAnsi="Century Schoolbook"/>
-            </w:rPr>
-            <w:t xml:space="preserve">clickHandler() – Bruges når der klikkes på </w:t>
-          </w:r>
-          <w:r>
-            <w:rPr>
-              <w:rFonts w:ascii="Century Schoolbook" w:hAnsi="Century Schoolbook"/>
-            </w:rPr>
-            <w:t>’Bestil</w:t>
-          </w:r>
-          <w:r>
-            <w:rPr>
-              <w:rFonts w:ascii="Century Schoolbook" w:hAnsi="Century Schoolbook"/>
-            </w:rPr>
-            <w:t xml:space="preserve">. </w:t>
-          </w:r>
-        </w:p>
-        <w:p>
-          <w:pPr>
-            <w:numPr>
-              <w:ilvl w:val="2"/>
-              <w:numId w:val="46"/>
-            </w:numPr>
-            <w:spacing w:line="240" w:lineRule="auto"/>
-            <w:rPr>
-              <w:rFonts w:ascii="Century Schoolbook" w:hAnsi="Century Schoolbook"/>
-            </w:rPr>
-          </w:pPr>
-          <w:r>
-            <w:rPr>
-              <w:rFonts w:ascii="Century Schoolbook" w:hAnsi="Century Schoolbook"/>
-            </w:rPr>
-            <w:t xml:space="preserve">Tilføjer produktet til bestillingslisten. </w:t>
-          </w:r>
-        </w:p>
-        <w:p>
-          <w:pPr>
-            <w:numPr>
-              <w:ilvl w:val="2"/>
-              <w:numId w:val="46"/>
-            </w:numPr>
-            <w:spacing w:line="240" w:lineRule="auto"/>
-            <w:rPr>
-              <w:rFonts w:ascii="Century Schoolbook" w:hAnsi="Century Schoolbook"/>
-            </w:rPr>
-          </w:pPr>
-          <w:r>
-            <w:rPr>
-              <w:rFonts w:ascii="Century Schoolbook" w:hAnsi="Century Schoolbook"/>
-            </w:rPr>
-            <w:t>Lægger prisen til den samlede pris i listen og opdaterer DOM.</w:t>
-          </w:r>
-        </w:p>
-        <w:p>
-          <w:pPr>
-            <w:numPr>
-              <w:ilvl w:val="2"/>
-              <w:numId w:val="46"/>
-            </w:numPr>
-            <w:spacing w:line="240" w:lineRule="auto"/>
-            <w:rPr>
-              <w:rFonts w:ascii="Century Schoolbook" w:hAnsi="Century Schoolbook"/>
-            </w:rPr>
-          </w:pPr>
-          <w:r>
-            <w:rPr>
-              <w:rFonts w:ascii="Century Schoolbook" w:hAnsi="Century Schoolbook"/>
-            </w:rPr>
-            <w:lastRenderedPageBreak/>
-            <w:t>Efterfølgende skal denne ændring gemmes i localStorage</w:t>
-          </w:r>
-          <w:r>
-            <w:rPr>
-              <w:rFonts w:ascii="Century Schoolbook" w:hAnsi="Century Schoolbook"/>
-            </w:rPr>
-            <w:t xml:space="preserve"> eller sessionStorage så brugeren som minimum ikke mister data ved browser refresh</w:t>
-          </w:r>
-          <w:r>
-            <w:rPr>
-              <w:rFonts w:ascii="Century Schoolbook" w:hAnsi="Century Schoolbook"/>
-            </w:rPr>
-            <w:t>.</w:t>
-          </w:r>
-        </w:p>
-        <w:p>
-          <w:pPr>
-            <w:numPr>
-              <w:ilvl w:val="1"/>
-              <w:numId w:val="46"/>
-            </w:numPr>
-            <w:spacing w:line="240" w:lineRule="auto"/>
-            <w:rPr>
-              <w:rFonts w:ascii="Century Schoolbook" w:hAnsi="Century Schoolbook"/>
-            </w:rPr>
-          </w:pPr>
-          <w:r>
-            <w:rPr>
-              <w:rFonts w:ascii="Century Schoolbook" w:hAnsi="Century Schoolbook"/>
+              <w:color w:val="00B050"/>
             </w:rPr>
             <w:t xml:space="preserve">setupUserInterface() – </w:t>
           </w:r>
           <w:r>
             <w:rPr>
               <w:rFonts w:ascii="Century Schoolbook" w:hAnsi="Century Schoolbook"/>
+              <w:color w:val="00B050"/>
             </w:rPr>
             <w:t xml:space="preserve">kalder loadAll() og sætter hvert produkt </w:t>
           </w:r>
           <w:r>
             <w:rPr>
               <w:rFonts w:ascii="Century Schoolbook" w:hAnsi="Century Schoolbook"/>
+              <w:color w:val="00B050"/>
             </w:rPr>
             <w:t xml:space="preserve">ind </w:t>
           </w:r>
           <w:r>
             <w:rPr>
               <w:rFonts w:ascii="Century Schoolbook" w:hAnsi="Century Schoolbook"/>
+              <w:color w:val="00B050"/>
             </w:rPr>
             <w:t xml:space="preserve">på siden. </w:t>
           </w:r>
@@ -12678,21 +12711,6 @@
 </file>
 
 <file path=customXml/item2.xml><?xml version="1.0" encoding="utf-8"?>
-<?mso-contentType ?>
-<FormTemplates xmlns="http://schemas.microsoft.com/sharepoint/v3/contenttype/forms">
-  <Display>DocumentLibraryForm</Display>
-  <Edit>DocumentLibraryForm</Edit>
-  <New>DocumentLibraryForm</New>
-</FormTemplates>
-</file>
-
-<file path=customXml/item3.xml><?xml version="1.0" encoding="utf-8"?>
-<p:properties xmlns:p="http://schemas.microsoft.com/office/2006/metadata/properties" xmlns:xsi="http://www.w3.org/2001/XMLSchema-instance" xmlns:pc="http://schemas.microsoft.com/office/infopath/2007/PartnerControls">
-  <documentManagement/>
-</p:properties>
-</file>
-
-<file path=customXml/item4.xml><?xml version="1.0" encoding="utf-8"?>
 <ct:contentTypeSchema xmlns:ct="http://schemas.microsoft.com/office/2006/metadata/contentType" xmlns:ma="http://schemas.microsoft.com/office/2006/metadata/properties/metaAttributes" ct:_="" ma:_="" ma:contentTypeName="Dokument" ma:contentTypeID="0x010100762125CC4CC8EE409EDE3E9F8D4BCA4C" ma:contentTypeVersion="0" ma:contentTypeDescription="Opret et nyt dokument." ma:contentTypeScope="" ma:versionID="9d255d22cda14fb163495d55058e59c9">
   <xsd:schema xmlns:xsd="http://www.w3.org/2001/XMLSchema" xmlns:xs="http://www.w3.org/2001/XMLSchema" xmlns:p="http://schemas.microsoft.com/office/2006/metadata/properties" targetNamespace="http://schemas.microsoft.com/office/2006/metadata/properties" ma:root="true" ma:fieldsID="dfaa91cd431864daed2bb03272a7dab6">
     <xsd:element name="properties">
@@ -12804,6 +12822,21 @@
     <xs:element name="TermId" type="xs:string"/>
   </xs:schema>
 </ct:contentTypeSchema>
+</file>
+
+<file path=customXml/item3.xml><?xml version="1.0" encoding="utf-8"?>
+<p:properties xmlns:p="http://schemas.microsoft.com/office/2006/metadata/properties" xmlns:xsi="http://www.w3.org/2001/XMLSchema-instance" xmlns:pc="http://schemas.microsoft.com/office/infopath/2007/PartnerControls">
+  <documentManagement/>
+</p:properties>
+</file>
+
+<file path=customXml/item4.xml><?xml version="1.0" encoding="utf-8"?>
+<?mso-contentType ?>
+<FormTemplates xmlns="http://schemas.microsoft.com/sharepoint/v3/contenttype/forms">
+  <Display>DocumentLibraryForm</Display>
+  <Edit>DocumentLibraryForm</Edit>
+  <New>DocumentLibraryForm</New>
+</FormTemplates>
 </file>
 
 <file path=customXml/item5.xml><?xml version="1.0" encoding="utf-8"?>
@@ -12973,23 +13006,6 @@
 </file>
 
 <file path=customXml/itemProps2.xml><?xml version="1.0" encoding="utf-8"?>
-<ds:datastoreItem xmlns:ds="http://schemas.openxmlformats.org/officeDocument/2006/customXml" ds:itemID="{E1B5D929-944A-4EA2-B467-29600A9022FE}">
-  <ds:schemaRefs>
-    <ds:schemaRef ds:uri="http://schemas.microsoft.com/sharepoint/v3/contenttype/forms"/>
-  </ds:schemaRefs>
-</ds:datastoreItem>
-</file>
-
-<file path=customXml/itemProps3.xml><?xml version="1.0" encoding="utf-8"?>
-<ds:datastoreItem xmlns:ds="http://schemas.openxmlformats.org/officeDocument/2006/customXml" ds:itemID="{002434C5-C170-43C5-AB2C-5EEA07F88AC2}">
-  <ds:schemaRefs>
-    <ds:schemaRef ds:uri="http://schemas.microsoft.com/office/2006/metadata/properties"/>
-    <ds:schemaRef ds:uri="http://schemas.microsoft.com/office/infopath/2007/PartnerControls"/>
-  </ds:schemaRefs>
-</ds:datastoreItem>
-</file>
-
-<file path=customXml/itemProps4.xml><?xml version="1.0" encoding="utf-8"?>
 <ds:datastoreItem xmlns:ds="http://schemas.openxmlformats.org/officeDocument/2006/customXml" ds:itemID="{BEEACA28-F153-4285-837A-689A3A731C56}">
   <ds:schemaRefs>
     <ds:schemaRef ds:uri="http://schemas.microsoft.com/office/2006/metadata/contentType"/>
@@ -13005,8 +13021,25 @@
 </ds:datastoreItem>
 </file>
 
+<file path=customXml/itemProps3.xml><?xml version="1.0" encoding="utf-8"?>
+<ds:datastoreItem xmlns:ds="http://schemas.openxmlformats.org/officeDocument/2006/customXml" ds:itemID="{002434C5-C170-43C5-AB2C-5EEA07F88AC2}">
+  <ds:schemaRefs>
+    <ds:schemaRef ds:uri="http://schemas.microsoft.com/office/2006/metadata/properties"/>
+    <ds:schemaRef ds:uri="http://schemas.microsoft.com/office/infopath/2007/PartnerControls"/>
+  </ds:schemaRefs>
+</ds:datastoreItem>
+</file>
+
+<file path=customXml/itemProps4.xml><?xml version="1.0" encoding="utf-8"?>
+<ds:datastoreItem xmlns:ds="http://schemas.openxmlformats.org/officeDocument/2006/customXml" ds:itemID="{E1B5D929-944A-4EA2-B467-29600A9022FE}">
+  <ds:schemaRefs>
+    <ds:schemaRef ds:uri="http://schemas.microsoft.com/sharepoint/v3/contenttype/forms"/>
+  </ds:schemaRefs>
+</ds:datastoreItem>
+</file>
+
 <file path=customXml/itemProps5.xml><?xml version="1.0" encoding="utf-8"?>
-<ds:datastoreItem xmlns:ds="http://schemas.openxmlformats.org/officeDocument/2006/customXml" ds:itemID="{F6115BE2-5A79-496F-B703-293BD58071D7}">
+<ds:datastoreItem xmlns:ds="http://schemas.openxmlformats.org/officeDocument/2006/customXml" ds:itemID="{402E3A47-4FF2-4649-853D-64BE165BAAA8}">
   <ds:schemaRefs>
     <ds:schemaRef ds:uri="http://schemas.openxmlformats.org/officeDocument/2006/bibliography"/>
   </ds:schemaRefs>

</xml_diff>

<commit_message>
Færdig med opgaven - kan bruge finpudsning
</commit_message>
<xml_diff>
--- a/Eksamensopgave V31-F2018-3-KLJO/Eksamensopgave V31-F2018-3-KLJO/(REDIGERET EFTER STATUS) Eksamensopgave V31-F2018-3-KLJO.docx
+++ b/Eksamensopgave V31-F2018-3-KLJO/Eksamensopgave V31-F2018-3-KLJO/(REDIGERET EFTER STATUS) Eksamensopgave V31-F2018-3-KLJO.docx
@@ -2352,6 +2352,8 @@
             </w:rPr>
             <w:t xml:space="preserve">Du skal til opgaven bruge et front-end framework som bootstrap, materializecss eller lignende. </w:t>
           </w:r>
+          <w:bookmarkStart w:id="7" w:name="_GoBack"/>
+          <w:bookmarkEnd w:id="7"/>
         </w:p>
         <w:p>
           <w:pPr>
@@ -2412,11 +2414,13 @@
             <w:spacing w:line="240" w:lineRule="auto"/>
             <w:rPr>
               <w:rFonts w:ascii="Century Schoolbook" w:hAnsi="Century Schoolbook"/>
+              <w:color w:val="FF0000"/>
             </w:rPr>
           </w:pPr>
           <w:r>
             <w:rPr>
               <w:rFonts w:ascii="Century Schoolbook" w:hAnsi="Century Schoolbook"/>
+              <w:color w:val="FF0000"/>
             </w:rPr>
             <w:t>Du skal til eksamen kunne redegøre for:</w:t>
           </w:r>
@@ -2710,7 +2714,7 @@
           <w:pPr>
             <w:pStyle w:val="Overskrift3"/>
           </w:pPr>
-          <w:bookmarkStart w:id="7" w:name="_Toc517645695"/>
+          <w:bookmarkStart w:id="8" w:name="_Toc517645695"/>
           <w:r>
             <w:lastRenderedPageBreak/>
             <w:t xml:space="preserve">Krav </w:t>
@@ -2718,7 +2722,7 @@
           <w:r>
             <w:t>til siden</w:t>
           </w:r>
-          <w:bookmarkEnd w:id="7"/>
+          <w:bookmarkEnd w:id="8"/>
         </w:p>
         <w:p>
           <w:pPr>
@@ -2871,11 +2875,13 @@
             <w:spacing w:line="240" w:lineRule="auto"/>
             <w:rPr>
               <w:rFonts w:ascii="Century Schoolbook" w:hAnsi="Century Schoolbook"/>
+              <w:color w:val="00B050"/>
             </w:rPr>
           </w:pPr>
           <w:r>
             <w:rPr>
               <w:rFonts w:ascii="Century Schoolbook" w:hAnsi="Century Schoolbook"/>
+              <w:color w:val="00B050"/>
             </w:rPr>
             <w:t>Hvis der er trykkes ’Bestil’ på en kaffe skal navn og pris sættes ind i bestillingslisten.</w:t>
           </w:r>
@@ -2889,17 +2895,20 @@
             <w:spacing w:line="240" w:lineRule="auto"/>
             <w:rPr>
               <w:rFonts w:ascii="Century Schoolbook" w:hAnsi="Century Schoolbook"/>
+              <w:color w:val="00B050"/>
             </w:rPr>
           </w:pPr>
           <w:r>
             <w:rPr>
               <w:rFonts w:ascii="Century Schoolbook" w:hAnsi="Century Schoolbook"/>
+              <w:color w:val="00B050"/>
             </w:rPr>
             <w:t xml:space="preserve">Til sidst i bestillingslisten skal der være en samlet pris for alle de tilføjede produkters </w:t>
           </w:r>
           <w:r>
             <w:rPr>
               <w:rFonts w:ascii="Century Schoolbook" w:hAnsi="Century Schoolbook"/>
+              <w:color w:val="00B050"/>
             </w:rPr>
             <w:t>pris.</w:t>
           </w:r>
@@ -2913,23 +2922,27 @@
             <w:spacing w:line="240" w:lineRule="auto"/>
             <w:rPr>
               <w:rFonts w:ascii="Century Schoolbook" w:hAnsi="Century Schoolbook"/>
+              <w:color w:val="00B050"/>
             </w:rPr>
           </w:pPr>
           <w:r>
             <w:rPr>
               <w:rFonts w:ascii="Century Schoolbook" w:hAnsi="Century Schoolbook"/>
+              <w:color w:val="00B050"/>
             </w:rPr>
             <w:t>Når bestillingslisten er tom skal k</w:t>
           </w:r>
           <w:r>
             <w:rPr>
               <w:rFonts w:ascii="Century Schoolbook" w:hAnsi="Century Schoolbook"/>
+              <w:color w:val="00B050"/>
             </w:rPr>
             <w:t xml:space="preserve">nappen ’Gå til betaling’ skal </w:t>
           </w:r>
           <w:r>
             <w:rPr>
               <w:rFonts w:ascii="Century Schoolbook" w:hAnsi="Century Schoolbook"/>
+              <w:color w:val="00B050"/>
             </w:rPr>
             <w:t xml:space="preserve">være inaktiv ELLER bestillingslisten skal ikke vises. </w:t>
           </w:r>
@@ -2938,11 +2951,11 @@
           <w:pPr>
             <w:pStyle w:val="Overskrift3"/>
           </w:pPr>
-          <w:bookmarkStart w:id="8" w:name="_Toc517645696"/>
+          <w:bookmarkStart w:id="9" w:name="_Toc517645696"/>
           <w:r>
             <w:t>Krav til koden</w:t>
           </w:r>
-          <w:bookmarkEnd w:id="8"/>
+          <w:bookmarkEnd w:id="9"/>
         </w:p>
         <w:p>
           <w:pPr>
@@ -3213,53 +3226,62 @@
             <w:spacing w:line="240" w:lineRule="auto"/>
             <w:rPr>
               <w:rFonts w:ascii="Century Schoolbook" w:hAnsi="Century Schoolbook"/>
+              <w:color w:val="00B050"/>
             </w:rPr>
           </w:pPr>
           <w:r>
             <w:rPr>
               <w:rFonts w:ascii="Century Schoolbook" w:hAnsi="Century Schoolbook"/>
+              <w:color w:val="00B050"/>
             </w:rPr>
             <w:t xml:space="preserve">En klasse til </w:t>
           </w:r>
           <w:r>
             <w:rPr>
               <w:rFonts w:ascii="Century Schoolbook" w:hAnsi="Century Schoolbook"/>
+              <w:color w:val="00B050"/>
             </w:rPr>
             <w:t>ProductCard</w:t>
           </w:r>
           <w:r>
             <w:rPr>
               <w:rFonts w:ascii="Century Schoolbook" w:hAnsi="Century Schoolbook"/>
+              <w:color w:val="00B050"/>
             </w:rPr>
             <w:t xml:space="preserve"> der kan ta</w:t>
           </w:r>
           <w:r>
             <w:rPr>
               <w:rFonts w:ascii="Century Schoolbook" w:hAnsi="Century Schoolbook"/>
+              <w:color w:val="00B050"/>
             </w:rPr>
             <w:t>ge en eller</w:t>
           </w:r>
           <w:r>
             <w:rPr>
               <w:rFonts w:ascii="Century Schoolbook" w:hAnsi="Century Schoolbook"/>
+              <w:color w:val="00B050"/>
             </w:rPr>
             <w:t xml:space="preserve"> flere produkter</w:t>
           </w:r>
           <w:r>
             <w:rPr>
               <w:rFonts w:ascii="Century Schoolbook" w:hAnsi="Century Schoolbook"/>
+              <w:color w:val="00B050"/>
             </w:rPr>
             <w:t xml:space="preserve"> fra Product</w:t>
           </w:r>
           <w:r>
             <w:rPr>
               <w:rFonts w:ascii="Century Schoolbook" w:hAnsi="Century Schoolbook"/>
+              <w:color w:val="00B050"/>
             </w:rPr>
             <w:t xml:space="preserve">.instances og </w:t>
           </w:r>
           <w:r>
             <w:rPr>
               <w:rFonts w:ascii="Century Schoolbook" w:hAnsi="Century Schoolbook"/>
+              <w:color w:val="00B050"/>
             </w:rPr>
             <w:t>oprette et HTML element. Denne klasse kan indeholde følgende metoder:</w:t>
           </w:r>
@@ -3347,18 +3369,21 @@
           <w:r>
             <w:rPr>
               <w:rFonts w:ascii="Century Schoolbook" w:hAnsi="Century Schoolbook"/>
+              <w:color w:val="00B050"/>
             </w:rPr>
             <w:t xml:space="preserve">clickHandler() – Bruges når der klikkes på </w:t>
           </w:r>
           <w:r>
             <w:rPr>
               <w:rFonts w:ascii="Century Schoolbook" w:hAnsi="Century Schoolbook"/>
+              <w:color w:val="00B050"/>
             </w:rPr>
             <w:t>’Bestil</w:t>
           </w:r>
           <w:r>
             <w:rPr>
               <w:rFonts w:ascii="Century Schoolbook" w:hAnsi="Century Schoolbook"/>
+              <w:color w:val="00B050"/>
             </w:rPr>
             <w:t xml:space="preserve">. </w:t>
           </w:r>
@@ -3377,6 +3402,7 @@
           <w:r>
             <w:rPr>
               <w:rFonts w:ascii="Century Schoolbook" w:hAnsi="Century Schoolbook"/>
+              <w:color w:val="00B050"/>
             </w:rPr>
             <w:t xml:space="preserve">Tilføjer produktet til bestillingslisten. </w:t>
           </w:r>
@@ -3402,8 +3428,16 @@
           <w:r>
             <w:rPr>
               <w:rFonts w:ascii="Century Schoolbook" w:hAnsi="Century Schoolbook"/>
-            </w:rPr>
-            <w:t>Lægger prisen til den samlede pris i listen og opdaterer DOM.</w:t>
+              <w:color w:val="00B050"/>
+            </w:rPr>
+            <w:t xml:space="preserve">Lægger prisen til den samlede pris i listen </w:t>
+          </w:r>
+          <w:r>
+            <w:rPr>
+              <w:rFonts w:ascii="Century Schoolbook" w:hAnsi="Century Schoolbook"/>
+              <w:color w:val="00B050"/>
+            </w:rPr>
+            <w:t>og opdaterer DOM.</w:t>
           </w:r>
         </w:p>
         <w:p>
@@ -3420,6 +3454,7 @@
           <w:r>
             <w:rPr>
               <w:rFonts w:ascii="Century Schoolbook" w:hAnsi="Century Schoolbook"/>
+              <w:color w:val="00B050"/>
             </w:rPr>
             <w:lastRenderedPageBreak/>
             <w:t>Efterfølgende skal denne ændring gemmes i localStorage</w:t>
@@ -3427,18 +3462,21 @@
           <w:r>
             <w:rPr>
               <w:rFonts w:ascii="Century Schoolbook" w:hAnsi="Century Schoolbook"/>
+              <w:color w:val="00B050"/>
             </w:rPr>
             <w:t xml:space="preserve"> eller sessionStorage så brugeren som minimum ikke mister data ved browser refresh</w:t>
           </w:r>
           <w:r>
             <w:rPr>
               <w:rFonts w:ascii="Century Schoolbook" w:hAnsi="Century Schoolbook"/>
+              <w:color w:val="00B050"/>
             </w:rPr>
             <w:t>.</w:t>
           </w:r>
           <w:r>
             <w:rPr>
               <w:rFonts w:ascii="Century Schoolbook" w:hAnsi="Century Schoolbook"/>
+              <w:color w:val="00B050"/>
             </w:rPr>
             <w:t xml:space="preserve"> </w:t>
           </w:r>
@@ -3449,8 +3487,6 @@
             </w:rPr>
             <w:t>(Skal controlleren stå for dette?)</w:t>
           </w:r>
-          <w:bookmarkStart w:id="9" w:name="_GoBack"/>
-          <w:bookmarkEnd w:id="9"/>
         </w:p>
         <w:p>
           <w:pPr>
@@ -12711,6 +12747,21 @@
 </file>
 
 <file path=customXml/item2.xml><?xml version="1.0" encoding="utf-8"?>
+<?mso-contentType ?>
+<FormTemplates xmlns="http://schemas.microsoft.com/sharepoint/v3/contenttype/forms">
+  <Display>DocumentLibraryForm</Display>
+  <Edit>DocumentLibraryForm</Edit>
+  <New>DocumentLibraryForm</New>
+</FormTemplates>
+</file>
+
+<file path=customXml/item3.xml><?xml version="1.0" encoding="utf-8"?>
+<p:properties xmlns:p="http://schemas.microsoft.com/office/2006/metadata/properties" xmlns:xsi="http://www.w3.org/2001/XMLSchema-instance" xmlns:pc="http://schemas.microsoft.com/office/infopath/2007/PartnerControls">
+  <documentManagement/>
+</p:properties>
+</file>
+
+<file path=customXml/item4.xml><?xml version="1.0" encoding="utf-8"?>
 <ct:contentTypeSchema xmlns:ct="http://schemas.microsoft.com/office/2006/metadata/contentType" xmlns:ma="http://schemas.microsoft.com/office/2006/metadata/properties/metaAttributes" ct:_="" ma:_="" ma:contentTypeName="Dokument" ma:contentTypeID="0x010100762125CC4CC8EE409EDE3E9F8D4BCA4C" ma:contentTypeVersion="0" ma:contentTypeDescription="Opret et nyt dokument." ma:contentTypeScope="" ma:versionID="9d255d22cda14fb163495d55058e59c9">
   <xsd:schema xmlns:xsd="http://www.w3.org/2001/XMLSchema" xmlns:xs="http://www.w3.org/2001/XMLSchema" xmlns:p="http://schemas.microsoft.com/office/2006/metadata/properties" targetNamespace="http://schemas.microsoft.com/office/2006/metadata/properties" ma:root="true" ma:fieldsID="dfaa91cd431864daed2bb03272a7dab6">
     <xsd:element name="properties">
@@ -12822,21 +12873,6 @@
     <xs:element name="TermId" type="xs:string"/>
   </xs:schema>
 </ct:contentTypeSchema>
-</file>
-
-<file path=customXml/item3.xml><?xml version="1.0" encoding="utf-8"?>
-<p:properties xmlns:p="http://schemas.microsoft.com/office/2006/metadata/properties" xmlns:xsi="http://www.w3.org/2001/XMLSchema-instance" xmlns:pc="http://schemas.microsoft.com/office/infopath/2007/PartnerControls">
-  <documentManagement/>
-</p:properties>
-</file>
-
-<file path=customXml/item4.xml><?xml version="1.0" encoding="utf-8"?>
-<?mso-contentType ?>
-<FormTemplates xmlns="http://schemas.microsoft.com/sharepoint/v3/contenttype/forms">
-  <Display>DocumentLibraryForm</Display>
-  <Edit>DocumentLibraryForm</Edit>
-  <New>DocumentLibraryForm</New>
-</FormTemplates>
 </file>
 
 <file path=customXml/item5.xml><?xml version="1.0" encoding="utf-8"?>
@@ -13006,6 +13042,23 @@
 </file>
 
 <file path=customXml/itemProps2.xml><?xml version="1.0" encoding="utf-8"?>
+<ds:datastoreItem xmlns:ds="http://schemas.openxmlformats.org/officeDocument/2006/customXml" ds:itemID="{E1B5D929-944A-4EA2-B467-29600A9022FE}">
+  <ds:schemaRefs>
+    <ds:schemaRef ds:uri="http://schemas.microsoft.com/sharepoint/v3/contenttype/forms"/>
+  </ds:schemaRefs>
+</ds:datastoreItem>
+</file>
+
+<file path=customXml/itemProps3.xml><?xml version="1.0" encoding="utf-8"?>
+<ds:datastoreItem xmlns:ds="http://schemas.openxmlformats.org/officeDocument/2006/customXml" ds:itemID="{002434C5-C170-43C5-AB2C-5EEA07F88AC2}">
+  <ds:schemaRefs>
+    <ds:schemaRef ds:uri="http://schemas.microsoft.com/office/2006/metadata/properties"/>
+    <ds:schemaRef ds:uri="http://schemas.microsoft.com/office/infopath/2007/PartnerControls"/>
+  </ds:schemaRefs>
+</ds:datastoreItem>
+</file>
+
+<file path=customXml/itemProps4.xml><?xml version="1.0" encoding="utf-8"?>
 <ds:datastoreItem xmlns:ds="http://schemas.openxmlformats.org/officeDocument/2006/customXml" ds:itemID="{BEEACA28-F153-4285-837A-689A3A731C56}">
   <ds:schemaRefs>
     <ds:schemaRef ds:uri="http://schemas.microsoft.com/office/2006/metadata/contentType"/>
@@ -13021,25 +13074,8 @@
 </ds:datastoreItem>
 </file>
 
-<file path=customXml/itemProps3.xml><?xml version="1.0" encoding="utf-8"?>
-<ds:datastoreItem xmlns:ds="http://schemas.openxmlformats.org/officeDocument/2006/customXml" ds:itemID="{002434C5-C170-43C5-AB2C-5EEA07F88AC2}">
-  <ds:schemaRefs>
-    <ds:schemaRef ds:uri="http://schemas.microsoft.com/office/2006/metadata/properties"/>
-    <ds:schemaRef ds:uri="http://schemas.microsoft.com/office/infopath/2007/PartnerControls"/>
-  </ds:schemaRefs>
-</ds:datastoreItem>
-</file>
-
-<file path=customXml/itemProps4.xml><?xml version="1.0" encoding="utf-8"?>
-<ds:datastoreItem xmlns:ds="http://schemas.openxmlformats.org/officeDocument/2006/customXml" ds:itemID="{E1B5D929-944A-4EA2-B467-29600A9022FE}">
-  <ds:schemaRefs>
-    <ds:schemaRef ds:uri="http://schemas.microsoft.com/sharepoint/v3/contenttype/forms"/>
-  </ds:schemaRefs>
-</ds:datastoreItem>
-</file>
-
 <file path=customXml/itemProps5.xml><?xml version="1.0" encoding="utf-8"?>
-<ds:datastoreItem xmlns:ds="http://schemas.openxmlformats.org/officeDocument/2006/customXml" ds:itemID="{402E3A47-4FF2-4649-853D-64BE165BAAA8}">
+<ds:datastoreItem xmlns:ds="http://schemas.openxmlformats.org/officeDocument/2006/customXml" ds:itemID="{6F1DF77D-0A3E-4661-B723-E89AE1857336}">
   <ds:schemaRefs>
     <ds:schemaRef ds:uri="http://schemas.openxmlformats.org/officeDocument/2006/bibliography"/>
   </ds:schemaRefs>

</xml_diff>